<commit_message>
Update bio and about, new resume and PDF, remove newsletter pages
</commit_message>
<xml_diff>
--- a/public/michael-pierce-resume.docx
+++ b/public/michael-pierce-resume.docx
@@ -347,14 +347,7 @@
           <w:rFonts w:ascii="Garamond" w:eastAsia="Times New Roman" w:hAnsi="Garamond" w:cs="Arial"/>
           <w:bCs/>
         </w:rPr>
-        <w:t>five</w:t>
-      </w:r>
-      <w:r>
-        <w:rPr>
-          <w:rFonts w:ascii="Garamond" w:eastAsia="Times New Roman" w:hAnsi="Garamond" w:cs="Arial"/>
-          <w:bCs/>
-        </w:rPr>
-        <w:t xml:space="preserve"> </w:t>
+        <w:t xml:space="preserve">multi-time </w:t>
       </w:r>
       <w:r>
         <w:rPr>
@@ -1291,6 +1284,44 @@
               <w:rPr>
                 <w:rFonts w:ascii="Garamond" w:eastAsia="Times New Roman" w:hAnsi="Garamond" w:cs="Arial"/>
               </w:rPr>
+              <w:t xml:space="preserve">Enabled 300+ sales representatives to lead demos and sell the platform. </w:t>
+            </w:r>
+          </w:p>
+          <w:p>
+            <w:pPr>
+              <w:pStyle w:val="ListParagraph"/>
+              <w:numPr>
+                <w:ilvl w:val="0"/>
+                <w:numId w:val="1"/>
+              </w:numPr>
+              <w:spacing w:after="0" w:line="240" w:lineRule="auto"/>
+              <w:rPr>
+                <w:rFonts w:ascii="Garamond" w:eastAsia="Times New Roman" w:hAnsi="Garamond" w:cs="Arial"/>
+              </w:rPr>
+            </w:pPr>
+            <w:r>
+              <w:rPr>
+                <w:rFonts w:ascii="Garamond" w:eastAsia="Times New Roman" w:hAnsi="Garamond" w:cs="Arial"/>
+              </w:rPr>
+              <w:t xml:space="preserve">Achieved $300K+ in revenue within six-month period, despite launching amidst COVID-19 pandemic; increased cross-product win-rate with select clients from &lt;10% to &gt;80% and attracted net-new customers. </w:t>
+            </w:r>
+          </w:p>
+          <w:p>
+            <w:pPr>
+              <w:pStyle w:val="ListParagraph"/>
+              <w:numPr>
+                <w:ilvl w:val="0"/>
+                <w:numId w:val="1"/>
+              </w:numPr>
+              <w:spacing w:after="0" w:line="240" w:lineRule="auto"/>
+              <w:rPr>
+                <w:rFonts w:ascii="Garamond" w:eastAsia="Times New Roman" w:hAnsi="Garamond" w:cs="Arial"/>
+              </w:rPr>
+            </w:pPr>
+            <w:r>
+              <w:rPr>
+                <w:rFonts w:ascii="Garamond" w:eastAsia="Times New Roman" w:hAnsi="Garamond" w:cs="Arial"/>
+              </w:rPr>
               <w:t xml:space="preserve">Completed </w:t>
             </w:r>
             <w:r>
@@ -1303,7 +1334,19 @@
               <w:rPr>
                 <w:rFonts w:ascii="Garamond" w:eastAsia="Times New Roman" w:hAnsi="Garamond" w:cs="Arial"/>
               </w:rPr>
-              <w:t>125+</w:t>
+              <w:t>1</w:t>
+            </w:r>
+            <w:r>
+              <w:rPr>
+                <w:rFonts w:ascii="Garamond" w:eastAsia="Times New Roman" w:hAnsi="Garamond" w:cs="Arial"/>
+              </w:rPr>
+              <w:t>50</w:t>
+            </w:r>
+            <w:r>
+              <w:rPr>
+                <w:rFonts w:ascii="Garamond" w:eastAsia="Times New Roman" w:hAnsi="Garamond" w:cs="Arial"/>
+              </w:rPr>
+              <w:t>+</w:t>
             </w:r>
             <w:r>
               <w:rPr>
@@ -1375,7 +1418,7 @@
               <w:rPr>
                 <w:rFonts w:ascii="Garamond" w:eastAsia="Times New Roman" w:hAnsi="Garamond" w:cs="Arial"/>
               </w:rPr>
-              <w:t>, increasing current platform users/customers to 1K+ in 2020.</w:t>
+              <w:t>, increasing current platform users to 1K+ in 2020.</w:t>
             </w:r>
             <w:r>
               <w:rPr>
@@ -1863,6 +1906,7 @@
               <w:rPr>
                 <w:rFonts w:ascii="Garamond" w:eastAsia="Times New Roman" w:hAnsi="Garamond" w:cs="Arial"/>
               </w:rPr>
+              <w:lastRenderedPageBreak/>
               <w:t>1/2013-</w:t>
             </w:r>
           </w:p>
@@ -2132,7 +2176,6 @@
               <w:rPr>
                 <w:rFonts w:ascii="Garamond" w:eastAsia="Times New Roman" w:hAnsi="Garamond" w:cs="Arial"/>
               </w:rPr>
-              <w:lastRenderedPageBreak/>
               <w:t>Partnered with customers nationally across municipalities, parks &amp; recreation districts, YMCAs, private &amp; country clubs, school districts, universities, and nonprofits, like the Boys &amp; Girls Clubs of America.</w:t>
             </w:r>
           </w:p>
@@ -2436,7 +2479,6 @@
               <w:rPr>
                 <w:rFonts w:ascii="Garamond" w:eastAsia="Times New Roman" w:hAnsi="Garamond" w:cs="Arial"/>
               </w:rPr>
-              <w:lastRenderedPageBreak/>
               <w:t>1/2011-</w:t>
             </w:r>
           </w:p>
@@ -3093,16 +3135,10 @@
             <w:r>
               <w:rPr>
                 <w:rFonts w:ascii="Garamond" w:eastAsia="Times New Roman" w:hAnsi="Garamond" w:cs="Arial"/>
-              </w:rPr>
-              <w:t xml:space="preserve">- </w:t>
-            </w:r>
-            <w:r>
-              <w:rPr>
-                <w:rFonts w:ascii="Garamond" w:eastAsia="Times New Roman" w:hAnsi="Garamond" w:cs="Arial"/>
                 <w:i/>
                 <w:iCs/>
               </w:rPr>
-              <w:t xml:space="preserve">8 </w:t>
+              <w:t xml:space="preserve">– </w:t>
             </w:r>
             <w:r>
               <w:rPr>
@@ -3110,7 +3146,23 @@
                 <w:i/>
                 <w:iCs/>
               </w:rPr>
-              <w:t>courses completed</w:t>
+              <w:t>10</w:t>
+            </w:r>
+            <w:r>
+              <w:rPr>
+                <w:rFonts w:ascii="Garamond" w:eastAsia="Times New Roman" w:hAnsi="Garamond" w:cs="Arial"/>
+                <w:i/>
+                <w:iCs/>
+              </w:rPr>
+              <w:t xml:space="preserve"> of </w:t>
+            </w:r>
+            <w:r>
+              <w:rPr>
+                <w:rFonts w:ascii="Garamond" w:eastAsia="Times New Roman" w:hAnsi="Garamond" w:cs="Arial"/>
+                <w:i/>
+                <w:iCs/>
+              </w:rPr>
+              <w:t>12 Courses Completed</w:t>
             </w:r>
           </w:p>
           <w:p>
@@ -3536,7 +3588,33 @@
                 <w:bCs/>
                 <w:color w:val="000000"/>
               </w:rPr>
-              <w:t xml:space="preserve"> TailwindCSS, IBM Carbon, Foundation, and various micro-frameworks: Skeleton, Milligram, Pure</w:t>
+              <w:t xml:space="preserve"> </w:t>
+            </w:r>
+            <w:proofErr w:type="spellStart"/>
+            <w:r>
+              <w:rPr>
+                <w:rFonts w:ascii="Garamond" w:hAnsi="Garamond" w:cs="Tahoma-Bold"/>
+                <w:bCs/>
+                <w:color w:val="000000"/>
+              </w:rPr>
+              <w:t>MaterialUI</w:t>
+            </w:r>
+            <w:proofErr w:type="spellEnd"/>
+            <w:r>
+              <w:rPr>
+                <w:rFonts w:ascii="Garamond" w:hAnsi="Garamond" w:cs="Tahoma-Bold"/>
+                <w:bCs/>
+                <w:color w:val="000000"/>
+              </w:rPr>
+              <w:t xml:space="preserve">, </w:t>
+            </w:r>
+            <w:r>
+              <w:rPr>
+                <w:rFonts w:ascii="Garamond" w:hAnsi="Garamond" w:cs="Tahoma-Bold"/>
+                <w:bCs/>
+                <w:color w:val="000000"/>
+              </w:rPr>
+              <w:t>TailwindCSS, IBM Carbon, Foundation, and various micro-frameworks: Skeleton, Milligram, Pure</w:t>
             </w:r>
           </w:p>
           <w:p>
@@ -3586,7 +3664,7 @@
     </w:p>
     <w:sectPr>
       <w:pgSz w:w="12240" w:h="15840" w:code="1"/>
-      <w:pgMar w:top="432" w:right="720" w:bottom="432" w:left="720" w:header="720" w:footer="720" w:gutter="0"/>
+      <w:pgMar w:top="720" w:right="720" w:bottom="720" w:left="720" w:header="720" w:footer="720" w:gutter="0"/>
       <w:cols w:space="720"/>
       <w:docGrid w:linePitch="299"/>
     </w:sectPr>
@@ -6743,7 +6821,7 @@
 </file>
 
 <file path=customXml/itemProps1.xml><?xml version="1.0" encoding="utf-8"?>
-<ds:datastoreItem xmlns:ds="http://schemas.openxmlformats.org/officeDocument/2006/customXml" ds:itemID="{1B3AE775-683C-4B4A-9967-329F05445538}">
+<ds:datastoreItem xmlns:ds="http://schemas.openxmlformats.org/officeDocument/2006/customXml" ds:itemID="{BED10E3F-829E-4F6F-ABBB-D6E95BA40199}">
   <ds:schemaRefs>
     <ds:schemaRef ds:uri="http://schemas.openxmlformats.org/officeDocument/2006/bibliography"/>
   </ds:schemaRefs>

</xml_diff>